<commit_message>
Update credentials in User Manual
</commit_message>
<xml_diff>
--- a/User Manual - Listastic.docx
+++ b/User Manual - Listastic.docx
@@ -54,21 +54,24 @@
     </w:p>
     <w:p>
       <w:r>
-        <w:t xml:space="preserve">Username – </w:t>
-      </w:r>
-      <w:r>
-        <w:t>username</w:t>
-      </w:r>
-    </w:p>
-    <w:p>
-      <w:r>
-        <w:t xml:space="preserve">Password – </w:t>
-      </w:r>
-      <w:r>
-        <w:t>password</w:t>
+        <w:t>Email</w:t>
       </w:r>
       <w:bookmarkStart w:id="0" w:name="_GoBack"/>
       <w:bookmarkEnd w:id="0"/>
+      <w:r>
+        <w:t xml:space="preserve"> – </w:t>
+      </w:r>
+      <w:r>
+        <w:t>guest@guest.com</w:t>
+      </w:r>
+    </w:p>
+    <w:p>
+      <w:r>
+        <w:t xml:space="preserve">Password – </w:t>
+      </w:r>
+      <w:r>
+        <w:t>password</w:t>
+      </w:r>
     </w:p>
     <w:p/>
     <w:p>

</xml_diff>

<commit_message>
Add Forgot Password stuff to user manual
</commit_message>
<xml_diff>
--- a/User Manual - Listastic.docx
+++ b/User Manual - Listastic.docx
@@ -14,8 +14,17 @@
           <w:b/>
           <w:u w:val="single"/>
         </w:rPr>
-        <w:t>How to use Listastic</w:t>
-      </w:r>
+        <w:t xml:space="preserve">How to use </w:t>
+      </w:r>
+      <w:proofErr w:type="spellStart"/>
+      <w:r>
+        <w:rPr>
+          <w:b/>
+          <w:u w:val="single"/>
+        </w:rPr>
+        <w:t>Listastic</w:t>
+      </w:r>
+      <w:proofErr w:type="spellEnd"/>
     </w:p>
     <w:p>
       <w:pPr>
@@ -39,8 +48,13 @@
       </w:pPr>
     </w:p>
     <w:p>
-      <w:r>
-        <w:t xml:space="preserve">Listastic is a </w:t>
+      <w:proofErr w:type="spellStart"/>
+      <w:r>
+        <w:t>Listastic</w:t>
+      </w:r>
+      <w:proofErr w:type="spellEnd"/>
+      <w:r>
+        <w:t xml:space="preserve"> is a </w:t>
       </w:r>
       <w:r>
         <w:t xml:space="preserve">web-based, sharable To-Do List application. To use the site, a user must first create an account by providing </w:t>
@@ -56,23 +70,31 @@
       <w:r>
         <w:t>Email</w:t>
       </w:r>
+      <w:r>
+        <w:t xml:space="preserve"> – </w:t>
+      </w:r>
+      <w:r>
+        <w:t>guest@guest.com</w:t>
+      </w:r>
+    </w:p>
+    <w:p>
+      <w:r>
+        <w:t xml:space="preserve">Password – </w:t>
+      </w:r>
+      <w:proofErr w:type="spellStart"/>
+      <w:r>
+        <w:t>password</w:t>
+      </w:r>
+      <w:proofErr w:type="spellEnd"/>
+    </w:p>
+    <w:p/>
+    <w:p>
       <w:bookmarkStart w:id="0" w:name="_GoBack"/>
-      <w:bookmarkEnd w:id="0"/>
-      <w:r>
-        <w:t xml:space="preserve"> – </w:t>
-      </w:r>
-      <w:r>
-        <w:t>guest@guest.com</w:t>
-      </w:r>
-    </w:p>
-    <w:p>
-      <w:r>
-        <w:t xml:space="preserve">Password – </w:t>
-      </w:r>
-      <w:r>
-        <w:t>password</w:t>
-      </w:r>
-    </w:p>
+      <w:r>
+        <w:t>If a user has forgotten their password, they can use the “Forgot Password?” link on the sign-in page, and will be emailed a reset link.  This reset link will take them to a page where they can change their password to a new one.  (Note – we know that this is insecure right now, as there is no hashing involved in the email link. This means that anyone who knows your email address could figure out your reset link and change your password.  However, we wanted to learn about sending emails through PHP, so we put this in as a prototype/proof of concept.  In a real working environment, obviously, this would be improved upon.)</w:t>
+      </w:r>
+    </w:p>
+    <w:bookmarkEnd w:id="0"/>
     <w:p/>
     <w:p>
       <w:r>

</xml_diff>